<commit_message>
Delete Feelings/Entities button added (UI)
</commit_message>
<xml_diff>
--- a/Documentacion/Análisis de Sistema .docx
+++ b/Documentacion/Análisis de Sistema .docx
@@ -4,7 +4,7 @@
   <w:body>
     <w:p>
       <w:pPr>
-        <w:ind w:left="1080" w:hanging="720"/>
+        <w:ind w:left="2160" w:hanging="1800"/>
         <w:rPr>
           <w:b/>
           <w:bCs/>
@@ -745,7 +745,6 @@
         <w:t xml:space="preserve"> en método </w:t>
       </w:r>
       <w:proofErr w:type="spellStart"/>
-      <w:proofErr w:type="gramStart"/>
       <w:r>
         <w:rPr>
           <w:rFonts w:asciiTheme="majorHAnsi" w:hAnsiTheme="majorHAnsi" w:cstheme="majorHAnsi"/>
@@ -765,9 +764,8 @@
           <w:sz w:val="20"/>
           <w:szCs w:val="20"/>
         </w:rPr>
-        <w:t>(</w:t>
-      </w:r>
-      <w:proofErr w:type="gramEnd"/>
+        <w:t>()</w:t>
+      </w:r>
       <w:r>
         <w:rPr>
           <w:rFonts w:asciiTheme="majorHAnsi" w:hAnsiTheme="majorHAnsi" w:cstheme="majorHAnsi"/>
@@ -776,8 +774,49 @@
           <w:sz w:val="20"/>
           <w:szCs w:val="20"/>
         </w:rPr>
-        <w:t>)</w:t>
-      </w:r>
+        <w:t>.</w:t>
+      </w:r>
+      <w:r>
+        <w:rPr>
+          <w:rFonts w:asciiTheme="majorHAnsi" w:hAnsiTheme="majorHAnsi" w:cstheme="majorHAnsi"/>
+          <w:sz w:val="20"/>
+          <w:szCs w:val="20"/>
+        </w:rPr>
+        <w:t xml:space="preserve"> </w:t>
+      </w:r>
+      <w:r>
+        <w:rPr>
+          <w:rFonts w:asciiTheme="majorHAnsi" w:hAnsiTheme="majorHAnsi" w:cstheme="majorHAnsi"/>
+          <w:sz w:val="20"/>
+          <w:szCs w:val="20"/>
+        </w:rPr>
+        <w:t xml:space="preserve"> </w:t>
+      </w:r>
+    </w:p>
+    <w:p>
+      <w:pPr>
+        <w:pStyle w:val="Prrafodelista"/>
+        <w:ind w:left="2160"/>
+        <w:rPr>
+          <w:rFonts w:asciiTheme="majorHAnsi" w:hAnsiTheme="majorHAnsi" w:cstheme="majorHAnsi"/>
+          <w:sz w:val="20"/>
+          <w:szCs w:val="20"/>
+        </w:rPr>
+      </w:pPr>
+    </w:p>
+    <w:p>
+      <w:pPr>
+        <w:pStyle w:val="Prrafodelista"/>
+        <w:numPr>
+          <w:ilvl w:val="0"/>
+          <w:numId w:val="1"/>
+        </w:numPr>
+        <w:rPr>
+          <w:rFonts w:asciiTheme="majorHAnsi" w:hAnsiTheme="majorHAnsi" w:cstheme="majorHAnsi"/>
+          <w:sz w:val="20"/>
+          <w:szCs w:val="20"/>
+        </w:rPr>
+      </w:pPr>
       <w:r>
         <w:rPr>
           <w:rFonts w:asciiTheme="majorHAnsi" w:hAnsiTheme="majorHAnsi" w:cstheme="majorHAnsi"/>
@@ -786,29 +825,245 @@
           <w:sz w:val="20"/>
           <w:szCs w:val="20"/>
         </w:rPr>
+        <w:t>Crear configuración de alarma</w:t>
+      </w:r>
+      <w:r>
+        <w:rPr>
+          <w:rFonts w:asciiTheme="majorHAnsi" w:hAnsiTheme="majorHAnsi" w:cstheme="majorHAnsi"/>
+          <w:sz w:val="20"/>
+          <w:szCs w:val="20"/>
+        </w:rPr>
+        <w:t xml:space="preserve">: Permite configurar una alarma a la que se le puede definir: Entidad, Tipo de alarma (positiva, o negativa), cantidad de posts necesarios para activar, y plazo de tiempo (en días u horas) </w:t>
+      </w:r>
+    </w:p>
+    <w:p>
+      <w:pPr>
+        <w:pStyle w:val="Prrafodelista"/>
+        <w:numPr>
+          <w:ilvl w:val="2"/>
+          <w:numId w:val="1"/>
+        </w:numPr>
+        <w:rPr>
+          <w:rFonts w:asciiTheme="majorHAnsi" w:hAnsiTheme="majorHAnsi" w:cstheme="majorHAnsi"/>
+          <w:sz w:val="20"/>
+          <w:szCs w:val="20"/>
+          <w:highlight w:val="yellow"/>
+        </w:rPr>
+      </w:pPr>
+      <w:r>
+        <w:rPr>
+          <w:rFonts w:asciiTheme="majorHAnsi" w:hAnsiTheme="majorHAnsi" w:cstheme="majorHAnsi"/>
+          <w:sz w:val="20"/>
+          <w:szCs w:val="20"/>
+        </w:rPr>
+        <w:t xml:space="preserve">El usuario elige la entidad de la lista de entidades del sistema </w:t>
+      </w:r>
+      <w:r>
+        <w:rPr>
+          <w:rFonts w:asciiTheme="majorHAnsi" w:hAnsiTheme="majorHAnsi" w:cstheme="majorHAnsi"/>
+          <w:sz w:val="20"/>
+          <w:szCs w:val="20"/>
+        </w:rPr>
+        <w:t>(</w:t>
+      </w:r>
+      <w:r>
+        <w:rPr>
+          <w:rFonts w:asciiTheme="majorHAnsi" w:hAnsiTheme="majorHAnsi" w:cstheme="majorHAnsi"/>
+          <w:sz w:val="20"/>
+          <w:szCs w:val="20"/>
+          <w:lang w:val="es-UY"/>
+        </w:rPr>
+        <w:t>?</w:t>
+      </w:r>
+      <w:r>
+        <w:rPr>
+          <w:rFonts w:asciiTheme="majorHAnsi" w:hAnsiTheme="majorHAnsi" w:cstheme="majorHAnsi"/>
+          <w:sz w:val="20"/>
+          <w:szCs w:val="20"/>
+        </w:rPr>
+        <w:t>)</w:t>
+      </w:r>
+    </w:p>
+    <w:p>
+      <w:pPr>
+        <w:pStyle w:val="Prrafodelista"/>
+        <w:numPr>
+          <w:ilvl w:val="2"/>
+          <w:numId w:val="1"/>
+        </w:numPr>
+        <w:rPr>
+          <w:rFonts w:asciiTheme="majorHAnsi" w:hAnsiTheme="majorHAnsi" w:cstheme="majorHAnsi"/>
+          <w:sz w:val="20"/>
+          <w:szCs w:val="20"/>
+        </w:rPr>
+      </w:pPr>
+      <w:r>
+        <w:rPr>
+          <w:rFonts w:asciiTheme="majorHAnsi" w:hAnsiTheme="majorHAnsi" w:cstheme="majorHAnsi"/>
+          <w:sz w:val="20"/>
+          <w:szCs w:val="20"/>
+        </w:rPr>
+        <w:t>El usuario elige el tipo de alarma (positiva o negativa).</w:t>
+      </w:r>
+    </w:p>
+    <w:p>
+      <w:pPr>
+        <w:pStyle w:val="Prrafodelista"/>
+        <w:numPr>
+          <w:ilvl w:val="2"/>
+          <w:numId w:val="1"/>
+        </w:numPr>
+        <w:rPr>
+          <w:rFonts w:asciiTheme="majorHAnsi" w:hAnsiTheme="majorHAnsi" w:cstheme="majorHAnsi"/>
+          <w:sz w:val="20"/>
+          <w:szCs w:val="20"/>
+        </w:rPr>
+      </w:pPr>
+      <w:r>
+        <w:rPr>
+          <w:rFonts w:asciiTheme="majorHAnsi" w:hAnsiTheme="majorHAnsi" w:cstheme="majorHAnsi"/>
+          <w:sz w:val="20"/>
+          <w:szCs w:val="20"/>
+        </w:rPr>
+        <w:t>El usuario ingresa la cantidad de posts necesarios para activarla</w:t>
+      </w:r>
+      <w:r>
+        <w:rPr>
+          <w:rFonts w:asciiTheme="majorHAnsi" w:hAnsiTheme="majorHAnsi" w:cstheme="majorHAnsi"/>
+          <w:sz w:val="20"/>
+          <w:szCs w:val="20"/>
+        </w:rPr>
         <w:t>.</w:t>
       </w:r>
-      <w:r>
-        <w:rPr>
-          <w:rFonts w:asciiTheme="majorHAnsi" w:hAnsiTheme="majorHAnsi" w:cstheme="majorHAnsi"/>
-          <w:sz w:val="20"/>
-          <w:szCs w:val="20"/>
-        </w:rPr>
-        <w:t xml:space="preserve"> </w:t>
-      </w:r>
-      <w:r>
-        <w:rPr>
-          <w:rFonts w:asciiTheme="majorHAnsi" w:hAnsiTheme="majorHAnsi" w:cstheme="majorHAnsi"/>
-          <w:sz w:val="20"/>
-          <w:szCs w:val="20"/>
-        </w:rPr>
-        <w:t xml:space="preserve"> </w:t>
-      </w:r>
-    </w:p>
-    <w:p>
-      <w:pPr>
-        <w:pStyle w:val="Prrafodelista"/>
-        <w:ind w:left="2160"/>
+    </w:p>
+    <w:p>
+      <w:pPr>
+        <w:pStyle w:val="Prrafodelista"/>
+        <w:numPr>
+          <w:ilvl w:val="2"/>
+          <w:numId w:val="1"/>
+        </w:numPr>
+        <w:rPr>
+          <w:rFonts w:asciiTheme="majorHAnsi" w:hAnsiTheme="majorHAnsi" w:cstheme="majorHAnsi"/>
+          <w:sz w:val="20"/>
+          <w:szCs w:val="20"/>
+        </w:rPr>
+      </w:pPr>
+      <w:r>
+        <w:rPr>
+          <w:rFonts w:asciiTheme="majorHAnsi" w:hAnsiTheme="majorHAnsi" w:cstheme="majorHAnsi"/>
+          <w:sz w:val="20"/>
+          <w:szCs w:val="20"/>
+        </w:rPr>
+        <w:t>El usuario ingresa el plazo de tiempo</w:t>
+      </w:r>
+    </w:p>
+    <w:p>
+      <w:pPr>
+        <w:pStyle w:val="Prrafodelista"/>
+        <w:numPr>
+          <w:ilvl w:val="2"/>
+          <w:numId w:val="1"/>
+        </w:numPr>
+        <w:rPr>
+          <w:rFonts w:asciiTheme="majorHAnsi" w:hAnsiTheme="majorHAnsi" w:cstheme="majorHAnsi"/>
+          <w:sz w:val="20"/>
+          <w:szCs w:val="20"/>
+        </w:rPr>
+      </w:pPr>
+      <w:r>
+        <w:rPr>
+          <w:rFonts w:asciiTheme="majorHAnsi" w:hAnsiTheme="majorHAnsi" w:cstheme="majorHAnsi"/>
+          <w:sz w:val="20"/>
+          <w:szCs w:val="20"/>
+        </w:rPr>
+        <w:t>Se crea un objeto “Alarma”, se aplica automáticamente los campos anteriores.</w:t>
+      </w:r>
+    </w:p>
+    <w:p>
+      <w:pPr>
+        <w:pStyle w:val="Prrafodelista"/>
+        <w:numPr>
+          <w:ilvl w:val="2"/>
+          <w:numId w:val="1"/>
+        </w:numPr>
+        <w:rPr>
+          <w:rFonts w:asciiTheme="majorHAnsi" w:hAnsiTheme="majorHAnsi" w:cstheme="majorHAnsi"/>
+          <w:sz w:val="20"/>
+          <w:szCs w:val="20"/>
+        </w:rPr>
+      </w:pPr>
+      <w:r>
+        <w:rPr>
+          <w:rFonts w:asciiTheme="majorHAnsi" w:hAnsiTheme="majorHAnsi" w:cstheme="majorHAnsi"/>
+          <w:sz w:val="20"/>
+          <w:szCs w:val="20"/>
+        </w:rPr>
+        <w:t>Se agrega a la lista de alarmas del sistema</w:t>
+      </w:r>
+    </w:p>
+    <w:p>
+      <w:pPr>
+        <w:pStyle w:val="Prrafodelista"/>
+        <w:numPr>
+          <w:ilvl w:val="2"/>
+          <w:numId w:val="1"/>
+        </w:numPr>
+        <w:rPr>
+          <w:rFonts w:asciiTheme="majorHAnsi" w:hAnsiTheme="majorHAnsi" w:cstheme="majorHAnsi"/>
+          <w:sz w:val="20"/>
+          <w:szCs w:val="20"/>
+        </w:rPr>
+      </w:pPr>
+      <w:r>
+        <w:rPr>
+          <w:rFonts w:asciiTheme="majorHAnsi" w:hAnsiTheme="majorHAnsi" w:cstheme="majorHAnsi"/>
+          <w:sz w:val="20"/>
+          <w:szCs w:val="20"/>
+        </w:rPr>
+        <w:t>Se realiza un análisis inicial para ver si la alarma ya puede ser activada</w:t>
+      </w:r>
+      <w:r>
+        <w:rPr>
+          <w:rFonts w:asciiTheme="majorHAnsi" w:hAnsiTheme="majorHAnsi" w:cstheme="majorHAnsi"/>
+          <w:sz w:val="20"/>
+          <w:szCs w:val="20"/>
+        </w:rPr>
+        <w:t xml:space="preserve"> “</w:t>
+      </w:r>
+      <w:proofErr w:type="spellStart"/>
+      <w:r>
+        <w:rPr>
+          <w:rFonts w:asciiTheme="majorHAnsi" w:hAnsiTheme="majorHAnsi" w:cstheme="majorHAnsi"/>
+          <w:b/>
+          <w:bCs/>
+          <w:sz w:val="20"/>
+          <w:szCs w:val="20"/>
+        </w:rPr>
+        <w:t>verifyAlarm</w:t>
+      </w:r>
+      <w:proofErr w:type="spellEnd"/>
+      <w:r>
+        <w:rPr>
+          <w:rFonts w:asciiTheme="majorHAnsi" w:hAnsiTheme="majorHAnsi" w:cstheme="majorHAnsi"/>
+          <w:sz w:val="20"/>
+          <w:szCs w:val="20"/>
+        </w:rPr>
+        <w:t>”</w:t>
+      </w:r>
+      <w:r>
+        <w:rPr>
+          <w:rFonts w:asciiTheme="majorHAnsi" w:hAnsiTheme="majorHAnsi" w:cstheme="majorHAnsi"/>
+          <w:sz w:val="20"/>
+          <w:szCs w:val="20"/>
+        </w:rPr>
+        <w:t>.</w:t>
+      </w:r>
+    </w:p>
+    <w:p>
+      <w:pPr>
+        <w:pStyle w:val="Prrafodelista"/>
+        <w:ind w:left="1080"/>
         <w:rPr>
           <w:rFonts w:asciiTheme="majorHAnsi" w:hAnsiTheme="majorHAnsi" w:cstheme="majorHAnsi"/>
           <w:sz w:val="20"/>
@@ -837,15 +1092,15 @@
           <w:sz w:val="20"/>
           <w:szCs w:val="20"/>
         </w:rPr>
-        <w:t>Crear configuración de alarma</w:t>
-      </w:r>
-      <w:r>
-        <w:rPr>
-          <w:rFonts w:asciiTheme="majorHAnsi" w:hAnsiTheme="majorHAnsi" w:cstheme="majorHAnsi"/>
-          <w:sz w:val="20"/>
-          <w:szCs w:val="20"/>
-        </w:rPr>
-        <w:t xml:space="preserve">: Permite configurar una alarma a la que se le puede definir: Entidad, Tipo de alarma (positiva, o negativa), cantidad de posts necesarios para activar, y plazo de tiempo (en días u horas) </w:t>
+        <w:t>Reporte de análisis</w:t>
+      </w:r>
+      <w:r>
+        <w:rPr>
+          <w:rFonts w:asciiTheme="majorHAnsi" w:hAnsiTheme="majorHAnsi" w:cstheme="majorHAnsi"/>
+          <w:sz w:val="20"/>
+          <w:szCs w:val="20"/>
+        </w:rPr>
+        <w:t xml:space="preserve">: una grilla que muestra una frase, la entidad relacionada a esa frase y si es positiva, negativa o neutra (es neutra cuando no se detecta un sentimiento positivo ni negativo). </w:t>
       </w:r>
     </w:p>
     <w:p>
@@ -859,41 +1114,15 @@
           <w:rFonts w:asciiTheme="majorHAnsi" w:hAnsiTheme="majorHAnsi" w:cstheme="majorHAnsi"/>
           <w:sz w:val="20"/>
           <w:szCs w:val="20"/>
-          <w:highlight w:val="yellow"/>
-        </w:rPr>
-      </w:pPr>
-      <w:r>
-        <w:rPr>
-          <w:rFonts w:asciiTheme="majorHAnsi" w:hAnsiTheme="majorHAnsi" w:cstheme="majorHAnsi"/>
-          <w:sz w:val="20"/>
-          <w:szCs w:val="20"/>
-        </w:rPr>
-        <w:t xml:space="preserve">El usuario elige la entidad de la lista de entidades del sistema </w:t>
-      </w:r>
-      <w:r>
-        <w:rPr>
-          <w:rFonts w:asciiTheme="majorHAnsi" w:hAnsiTheme="majorHAnsi" w:cstheme="majorHAnsi"/>
-          <w:sz w:val="20"/>
-          <w:szCs w:val="20"/>
-        </w:rPr>
-        <w:t>(</w:t>
-      </w:r>
-      <w:r>
-        <w:rPr>
-          <w:rFonts w:asciiTheme="majorHAnsi" w:hAnsiTheme="majorHAnsi" w:cstheme="majorHAnsi"/>
-          <w:sz w:val="20"/>
-          <w:szCs w:val="20"/>
-          <w:lang w:val="es-UY"/>
-        </w:rPr>
-        <w:t>?</w:t>
-      </w:r>
-      <w:r>
-        <w:rPr>
-          <w:rFonts w:asciiTheme="majorHAnsi" w:hAnsiTheme="majorHAnsi" w:cstheme="majorHAnsi"/>
-          <w:sz w:val="20"/>
-          <w:szCs w:val="20"/>
-        </w:rPr>
-        <w:t>)</w:t>
+        </w:rPr>
+      </w:pPr>
+      <w:r>
+        <w:rPr>
+          <w:rFonts w:asciiTheme="majorHAnsi" w:hAnsiTheme="majorHAnsi" w:cstheme="majorHAnsi"/>
+          <w:sz w:val="20"/>
+          <w:szCs w:val="20"/>
+        </w:rPr>
+        <w:t>Se despliega la lista con las frases del sistema.</w:t>
       </w:r>
     </w:p>
     <w:p>
@@ -915,7 +1144,7 @@
           <w:sz w:val="20"/>
           <w:szCs w:val="20"/>
         </w:rPr>
-        <w:t>El usuario elige el tipo de alarma (positiva o negativa).</w:t>
+        <w:t>Se elige una frase de la lista</w:t>
       </w:r>
     </w:p>
     <w:p>
@@ -937,15 +1166,7 @@
           <w:sz w:val="20"/>
           <w:szCs w:val="20"/>
         </w:rPr>
-        <w:t>El usuario ingresa la cantidad de posts necesarios para activarla</w:t>
-      </w:r>
-      <w:r>
-        <w:rPr>
-          <w:rFonts w:asciiTheme="majorHAnsi" w:hAnsiTheme="majorHAnsi" w:cstheme="majorHAnsi"/>
-          <w:sz w:val="20"/>
-          <w:szCs w:val="20"/>
-        </w:rPr>
-        <w:t>.</w:t>
+        <w:t>Presiona el botón analizar</w:t>
       </w:r>
     </w:p>
     <w:p>
@@ -967,7 +1188,27 @@
           <w:sz w:val="20"/>
           <w:szCs w:val="20"/>
         </w:rPr>
-        <w:t>El usuario ingresa el plazo de tiempo</w:t>
+        <w:t>Se ejecuta método “</w:t>
+      </w:r>
+      <w:proofErr w:type="spellStart"/>
+      <w:r>
+        <w:rPr>
+          <w:rFonts w:asciiTheme="majorHAnsi" w:hAnsiTheme="majorHAnsi" w:cstheme="majorHAnsi"/>
+          <w:b/>
+          <w:bCs/>
+          <w:sz w:val="20"/>
+          <w:szCs w:val="20"/>
+        </w:rPr>
+        <w:t>beginAnalysis</w:t>
+      </w:r>
+      <w:proofErr w:type="spellEnd"/>
+      <w:r>
+        <w:rPr>
+          <w:rFonts w:asciiTheme="majorHAnsi" w:hAnsiTheme="majorHAnsi" w:cstheme="majorHAnsi"/>
+          <w:sz w:val="20"/>
+          <w:szCs w:val="20"/>
+        </w:rPr>
+        <w:t>”</w:t>
       </w:r>
     </w:p>
     <w:p>
@@ -989,7 +1230,58 @@
           <w:sz w:val="20"/>
           <w:szCs w:val="20"/>
         </w:rPr>
-        <w:t>Se crea un objeto “Alarma”, se aplica automáticamente los campos anteriores.</w:t>
+        <w:t>Muestra en pantalla el resultado de analizar la frase</w:t>
+      </w:r>
+      <w:r>
+        <w:rPr>
+          <w:rFonts w:asciiTheme="majorHAnsi" w:hAnsiTheme="majorHAnsi" w:cstheme="majorHAnsi"/>
+          <w:sz w:val="20"/>
+          <w:szCs w:val="20"/>
+        </w:rPr>
+        <w:t>.</w:t>
+      </w:r>
+    </w:p>
+    <w:p>
+      <w:pPr>
+        <w:pStyle w:val="Prrafodelista"/>
+        <w:ind w:left="2160"/>
+        <w:rPr>
+          <w:rFonts w:asciiTheme="majorHAnsi" w:hAnsiTheme="majorHAnsi" w:cstheme="majorHAnsi"/>
+          <w:sz w:val="20"/>
+          <w:szCs w:val="20"/>
+        </w:rPr>
+      </w:pPr>
+    </w:p>
+    <w:p>
+      <w:pPr>
+        <w:pStyle w:val="Prrafodelista"/>
+        <w:numPr>
+          <w:ilvl w:val="0"/>
+          <w:numId w:val="1"/>
+        </w:numPr>
+        <w:rPr>
+          <w:rFonts w:asciiTheme="majorHAnsi" w:hAnsiTheme="majorHAnsi" w:cstheme="majorHAnsi"/>
+          <w:sz w:val="20"/>
+          <w:szCs w:val="20"/>
+        </w:rPr>
+      </w:pPr>
+      <w:r>
+        <w:rPr>
+          <w:rFonts w:asciiTheme="majorHAnsi" w:hAnsiTheme="majorHAnsi" w:cstheme="majorHAnsi"/>
+          <w:b/>
+          <w:bCs/>
+          <w:sz w:val="20"/>
+          <w:szCs w:val="20"/>
+        </w:rPr>
+        <w:t>Reporte de Alarmas</w:t>
+      </w:r>
+      <w:r>
+        <w:rPr>
+          <w:rFonts w:asciiTheme="majorHAnsi" w:hAnsiTheme="majorHAnsi" w:cstheme="majorHAnsi"/>
+          <w:sz w:val="20"/>
+          <w:szCs w:val="20"/>
+        </w:rPr>
+        <w:t>: un listado de las alarmas generadas</w:t>
       </w:r>
     </w:p>
     <w:p>
@@ -1011,322 +1303,16 @@
           <w:sz w:val="20"/>
           <w:szCs w:val="20"/>
         </w:rPr>
-        <w:t>Se agrega a la lista de alarmas del sistema</w:t>
-      </w:r>
-    </w:p>
-    <w:p>
-      <w:pPr>
-        <w:pStyle w:val="Prrafodelista"/>
-        <w:numPr>
-          <w:ilvl w:val="2"/>
-          <w:numId w:val="1"/>
-        </w:numPr>
-        <w:rPr>
-          <w:rFonts w:asciiTheme="majorHAnsi" w:hAnsiTheme="majorHAnsi" w:cstheme="majorHAnsi"/>
-          <w:sz w:val="20"/>
-          <w:szCs w:val="20"/>
-        </w:rPr>
-      </w:pPr>
-      <w:r>
-        <w:rPr>
-          <w:rFonts w:asciiTheme="majorHAnsi" w:hAnsiTheme="majorHAnsi" w:cstheme="majorHAnsi"/>
-          <w:sz w:val="20"/>
-          <w:szCs w:val="20"/>
-        </w:rPr>
-        <w:t>Se realiza un análisis inicial para ver si la alarma ya puede ser activada</w:t>
-      </w:r>
-      <w:r>
-        <w:rPr>
-          <w:rFonts w:asciiTheme="majorHAnsi" w:hAnsiTheme="majorHAnsi" w:cstheme="majorHAnsi"/>
-          <w:sz w:val="20"/>
-          <w:szCs w:val="20"/>
-        </w:rPr>
-        <w:t xml:space="preserve"> “</w:t>
-      </w:r>
-      <w:proofErr w:type="spellStart"/>
-      <w:r>
-        <w:rPr>
-          <w:rFonts w:asciiTheme="majorHAnsi" w:hAnsiTheme="majorHAnsi" w:cstheme="majorHAnsi"/>
-          <w:b/>
-          <w:bCs/>
-          <w:sz w:val="20"/>
-          <w:szCs w:val="20"/>
-        </w:rPr>
-        <w:t>verifyAlarm</w:t>
-      </w:r>
-      <w:proofErr w:type="spellEnd"/>
-      <w:r>
-        <w:rPr>
-          <w:rFonts w:asciiTheme="majorHAnsi" w:hAnsiTheme="majorHAnsi" w:cstheme="majorHAnsi"/>
-          <w:sz w:val="20"/>
-          <w:szCs w:val="20"/>
-        </w:rPr>
-        <w:t>”</w:t>
-      </w:r>
-      <w:r>
-        <w:rPr>
-          <w:rFonts w:asciiTheme="majorHAnsi" w:hAnsiTheme="majorHAnsi" w:cstheme="majorHAnsi"/>
-          <w:sz w:val="20"/>
-          <w:szCs w:val="20"/>
-        </w:rPr>
-        <w:t>.</w:t>
-      </w:r>
-    </w:p>
-    <w:p>
-      <w:pPr>
-        <w:pStyle w:val="Prrafodelista"/>
-        <w:ind w:left="1080"/>
-        <w:rPr>
-          <w:rFonts w:asciiTheme="majorHAnsi" w:hAnsiTheme="majorHAnsi" w:cstheme="majorHAnsi"/>
-          <w:sz w:val="20"/>
-          <w:szCs w:val="20"/>
-        </w:rPr>
-      </w:pPr>
-    </w:p>
-    <w:p>
-      <w:pPr>
-        <w:pStyle w:val="Prrafodelista"/>
-        <w:numPr>
-          <w:ilvl w:val="0"/>
-          <w:numId w:val="1"/>
-        </w:numPr>
-        <w:rPr>
-          <w:rFonts w:asciiTheme="majorHAnsi" w:hAnsiTheme="majorHAnsi" w:cstheme="majorHAnsi"/>
-          <w:sz w:val="20"/>
-          <w:szCs w:val="20"/>
-        </w:rPr>
-      </w:pPr>
-      <w:r>
-        <w:rPr>
-          <w:rFonts w:asciiTheme="majorHAnsi" w:hAnsiTheme="majorHAnsi" w:cstheme="majorHAnsi"/>
-          <w:b/>
-          <w:bCs/>
-          <w:sz w:val="20"/>
-          <w:szCs w:val="20"/>
-        </w:rPr>
-        <w:t>Reporte de análisis</w:t>
-      </w:r>
-      <w:r>
-        <w:rPr>
-          <w:rFonts w:asciiTheme="majorHAnsi" w:hAnsiTheme="majorHAnsi" w:cstheme="majorHAnsi"/>
-          <w:sz w:val="20"/>
-          <w:szCs w:val="20"/>
-        </w:rPr>
-        <w:t xml:space="preserve">: una grilla que muestra una frase, la entidad relacionada a esa frase y si es positiva, negativa o neutra (es neutra cuando no se detecta un sentimiento positivo ni negativo). </w:t>
-      </w:r>
-    </w:p>
-    <w:p>
-      <w:pPr>
-        <w:pStyle w:val="Prrafodelista"/>
-        <w:numPr>
-          <w:ilvl w:val="2"/>
-          <w:numId w:val="1"/>
-        </w:numPr>
-        <w:rPr>
-          <w:rFonts w:asciiTheme="majorHAnsi" w:hAnsiTheme="majorHAnsi" w:cstheme="majorHAnsi"/>
-          <w:sz w:val="20"/>
-          <w:szCs w:val="20"/>
-        </w:rPr>
-      </w:pPr>
-      <w:r>
-        <w:rPr>
-          <w:rFonts w:asciiTheme="majorHAnsi" w:hAnsiTheme="majorHAnsi" w:cstheme="majorHAnsi"/>
-          <w:sz w:val="20"/>
-          <w:szCs w:val="20"/>
-        </w:rPr>
-        <w:t>Se despliega la lista con las frases del sistema.</w:t>
-      </w:r>
-    </w:p>
-    <w:p>
-      <w:pPr>
-        <w:pStyle w:val="Prrafodelista"/>
-        <w:numPr>
-          <w:ilvl w:val="2"/>
-          <w:numId w:val="1"/>
-        </w:numPr>
-        <w:rPr>
-          <w:rFonts w:asciiTheme="majorHAnsi" w:hAnsiTheme="majorHAnsi" w:cstheme="majorHAnsi"/>
-          <w:sz w:val="20"/>
-          <w:szCs w:val="20"/>
-        </w:rPr>
-      </w:pPr>
-      <w:r>
-        <w:rPr>
-          <w:rFonts w:asciiTheme="majorHAnsi" w:hAnsiTheme="majorHAnsi" w:cstheme="majorHAnsi"/>
-          <w:sz w:val="20"/>
-          <w:szCs w:val="20"/>
-        </w:rPr>
-        <w:t>Se elige una frase de la lista</w:t>
-      </w:r>
-    </w:p>
-    <w:p>
-      <w:pPr>
-        <w:pStyle w:val="Prrafodelista"/>
-        <w:numPr>
-          <w:ilvl w:val="2"/>
-          <w:numId w:val="1"/>
-        </w:numPr>
-        <w:rPr>
-          <w:rFonts w:asciiTheme="majorHAnsi" w:hAnsiTheme="majorHAnsi" w:cstheme="majorHAnsi"/>
-          <w:sz w:val="20"/>
-          <w:szCs w:val="20"/>
-        </w:rPr>
-      </w:pPr>
-      <w:r>
-        <w:rPr>
-          <w:rFonts w:asciiTheme="majorHAnsi" w:hAnsiTheme="majorHAnsi" w:cstheme="majorHAnsi"/>
-          <w:sz w:val="20"/>
-          <w:szCs w:val="20"/>
-        </w:rPr>
-        <w:t>Presiona el botón analizar</w:t>
-      </w:r>
-    </w:p>
-    <w:p>
-      <w:pPr>
-        <w:pStyle w:val="Prrafodelista"/>
-        <w:numPr>
-          <w:ilvl w:val="2"/>
-          <w:numId w:val="1"/>
-        </w:numPr>
-        <w:rPr>
-          <w:rFonts w:asciiTheme="majorHAnsi" w:hAnsiTheme="majorHAnsi" w:cstheme="majorHAnsi"/>
-          <w:sz w:val="20"/>
-          <w:szCs w:val="20"/>
-        </w:rPr>
-      </w:pPr>
-      <w:r>
-        <w:rPr>
-          <w:rFonts w:asciiTheme="majorHAnsi" w:hAnsiTheme="majorHAnsi" w:cstheme="majorHAnsi"/>
-          <w:sz w:val="20"/>
-          <w:szCs w:val="20"/>
-        </w:rPr>
-        <w:t>Se ejecuta método “</w:t>
-      </w:r>
-      <w:proofErr w:type="spellStart"/>
-      <w:r>
-        <w:rPr>
-          <w:rFonts w:asciiTheme="majorHAnsi" w:hAnsiTheme="majorHAnsi" w:cstheme="majorHAnsi"/>
-          <w:b/>
-          <w:bCs/>
-          <w:sz w:val="20"/>
-          <w:szCs w:val="20"/>
-        </w:rPr>
-        <w:t>beginAnalysis</w:t>
-      </w:r>
-      <w:proofErr w:type="spellEnd"/>
-      <w:r>
-        <w:rPr>
-          <w:rFonts w:asciiTheme="majorHAnsi" w:hAnsiTheme="majorHAnsi" w:cstheme="majorHAnsi"/>
-          <w:sz w:val="20"/>
-          <w:szCs w:val="20"/>
-        </w:rPr>
-        <w:t>”</w:t>
-      </w:r>
-    </w:p>
-    <w:p>
-      <w:pPr>
-        <w:pStyle w:val="Prrafodelista"/>
-        <w:numPr>
-          <w:ilvl w:val="2"/>
-          <w:numId w:val="1"/>
-        </w:numPr>
-        <w:rPr>
-          <w:rFonts w:asciiTheme="majorHAnsi" w:hAnsiTheme="majorHAnsi" w:cstheme="majorHAnsi"/>
-          <w:sz w:val="20"/>
-          <w:szCs w:val="20"/>
-        </w:rPr>
-      </w:pPr>
-      <w:r>
-        <w:rPr>
-          <w:rFonts w:asciiTheme="majorHAnsi" w:hAnsiTheme="majorHAnsi" w:cstheme="majorHAnsi"/>
-          <w:sz w:val="20"/>
-          <w:szCs w:val="20"/>
-        </w:rPr>
-        <w:t>Muestra en pantalla el resultado de analizar la frase</w:t>
-      </w:r>
-      <w:r>
-        <w:rPr>
-          <w:rFonts w:asciiTheme="majorHAnsi" w:hAnsiTheme="majorHAnsi" w:cstheme="majorHAnsi"/>
-          <w:sz w:val="20"/>
-          <w:szCs w:val="20"/>
-        </w:rPr>
-        <w:t>.</w:t>
-      </w:r>
-    </w:p>
-    <w:p>
-      <w:pPr>
-        <w:pStyle w:val="Prrafodelista"/>
-        <w:ind w:left="2160"/>
-        <w:rPr>
-          <w:rFonts w:asciiTheme="majorHAnsi" w:hAnsiTheme="majorHAnsi" w:cstheme="majorHAnsi"/>
-          <w:sz w:val="20"/>
-          <w:szCs w:val="20"/>
-        </w:rPr>
-      </w:pPr>
-    </w:p>
-    <w:p>
-      <w:pPr>
-        <w:pStyle w:val="Prrafodelista"/>
-        <w:numPr>
-          <w:ilvl w:val="0"/>
-          <w:numId w:val="1"/>
-        </w:numPr>
-        <w:rPr>
-          <w:rFonts w:asciiTheme="majorHAnsi" w:hAnsiTheme="majorHAnsi" w:cstheme="majorHAnsi"/>
-          <w:sz w:val="20"/>
-          <w:szCs w:val="20"/>
-        </w:rPr>
-      </w:pPr>
-      <w:r>
-        <w:rPr>
-          <w:rFonts w:asciiTheme="majorHAnsi" w:hAnsiTheme="majorHAnsi" w:cstheme="majorHAnsi"/>
-          <w:b/>
-          <w:bCs/>
-          <w:sz w:val="20"/>
-          <w:szCs w:val="20"/>
-        </w:rPr>
-        <w:t>Reporte de Alarmas</w:t>
-      </w:r>
-      <w:r>
-        <w:rPr>
-          <w:rFonts w:asciiTheme="majorHAnsi" w:hAnsiTheme="majorHAnsi" w:cstheme="majorHAnsi"/>
-          <w:sz w:val="20"/>
-          <w:szCs w:val="20"/>
-        </w:rPr>
-        <w:t>: un listado de las alarmas generadas</w:t>
-      </w:r>
-    </w:p>
-    <w:p>
-      <w:pPr>
-        <w:pStyle w:val="Prrafodelista"/>
-        <w:numPr>
-          <w:ilvl w:val="2"/>
-          <w:numId w:val="1"/>
-        </w:numPr>
-        <w:rPr>
-          <w:rFonts w:asciiTheme="majorHAnsi" w:hAnsiTheme="majorHAnsi" w:cstheme="majorHAnsi"/>
-          <w:sz w:val="20"/>
-          <w:szCs w:val="20"/>
-        </w:rPr>
-      </w:pPr>
-      <w:r>
-        <w:rPr>
-          <w:rFonts w:asciiTheme="majorHAnsi" w:hAnsiTheme="majorHAnsi" w:cstheme="majorHAnsi"/>
-          <w:sz w:val="20"/>
-          <w:szCs w:val="20"/>
-        </w:rPr>
         <w:t xml:space="preserve">Se despliega tabla con la lista de alarmas del sistema y un campo extra que muestra si se </w:t>
       </w:r>
-      <w:proofErr w:type="spellStart"/>
-      <w:r>
-        <w:rPr>
-          <w:rFonts w:asciiTheme="majorHAnsi" w:hAnsiTheme="majorHAnsi" w:cstheme="majorHAnsi"/>
-          <w:sz w:val="20"/>
-          <w:szCs w:val="20"/>
-        </w:rPr>
-        <w:t>activo</w:t>
-      </w:r>
-      <w:proofErr w:type="spellEnd"/>
+      <w:r>
+        <w:rPr>
+          <w:rFonts w:asciiTheme="majorHAnsi" w:hAnsiTheme="majorHAnsi" w:cstheme="majorHAnsi"/>
+          <w:sz w:val="20"/>
+          <w:szCs w:val="20"/>
+        </w:rPr>
+        <w:t>activó</w:t>
+      </w:r>
       <w:r>
         <w:rPr>
           <w:rFonts w:asciiTheme="majorHAnsi" w:hAnsiTheme="majorHAnsi" w:cstheme="majorHAnsi"/>

</xml_diff>